<commit_message>
update comp 421 ass3
</commit_message>
<xml_diff>
--- a/Comp 421/Assignment/Assignment 3/Ass3.docx
+++ b/Comp 421/Assignment/Assignment 3/Ass3.docx
@@ -2,6 +2,14 @@
 <file path=word/document.xml><?xml version="1.0" encoding="utf-8"?>
 <w:document xmlns:wpc="http://schemas.microsoft.com/office/word/2010/wordprocessingCanvas" xmlns:mc="http://schemas.openxmlformats.org/markup-compatibility/2006" xmlns:o="urn:schemas-microsoft-com:office:office" xmlns:r="http://schemas.openxmlformats.org/officeDocument/2006/relationships" xmlns:m="http://schemas.openxmlformats.org/officeDocument/2006/math" xmlns:v="urn:schemas-microsoft-com:vml" xmlns:wp14="http://schemas.microsoft.com/office/word/2010/wordprocessingDrawing" xmlns:wp="http://schemas.openxmlformats.org/drawingml/2006/wordprocessingDrawing" xmlns:w10="urn:schemas-microsoft-com:office:word" xmlns:w="http://schemas.openxmlformats.org/wordprocessingml/2006/main" xmlns:w14="http://schemas.microsoft.com/office/word/2010/wordml" xmlns:w15="http://schemas.microsoft.com/office/word/2012/wordml" xmlns:wpg="http://schemas.microsoft.com/office/word/2010/wordprocessingGroup" xmlns:wpi="http://schemas.microsoft.com/office/word/2010/wordprocessingInk" xmlns:wne="http://schemas.microsoft.com/office/word/2006/wordml" xmlns:wps="http://schemas.microsoft.com/office/word/2010/wordprocessingShape" mc:Ignorable="w14 w15 wp14">
   <w:body>
+    <w:p>
+      <w:pPr>
+        <w:pStyle w:val="Title"/>
+      </w:pPr>
+      <w:r>
+        <w:t>Comp 421 – Assignment 3</w:t>
+      </w:r>
+    </w:p>
     <w:p>
       <w:pPr>
         <w:pStyle w:val="Heading1"/>
@@ -647,7 +655,6 @@
         <w:rPr>
           <w:noProof/>
         </w:rPr>
-        <w:lastRenderedPageBreak/>
         <w:drawing>
           <wp:anchor distT="0" distB="0" distL="114300" distR="114300" simplePos="0" relativeHeight="251658240" behindDoc="0" locked="0" layoutInCell="1" allowOverlap="1" wp14:anchorId="11591448" wp14:editId="3DE13B95">
             <wp:simplePos x="1140643" y="914400"/>
@@ -715,6 +722,7 @@
         <w:ind w:left="360"/>
       </w:pPr>
       <w:r>
+        <w:lastRenderedPageBreak/>
         <w:t xml:space="preserve">We have 600 pages and as we are searching on </w:t>
       </w:r>
       <w:r>
@@ -751,7 +759,13 @@
         </w:numPr>
       </w:pPr>
       <w:r>
-        <w:t>As the pid is not sorted we need to go trought all possible values. And when we have a</w:t>
+        <w:t xml:space="preserve">As the pid is not sorted we need to go </w:t>
+      </w:r>
+      <w:r>
+        <w:t>through</w:t>
+      </w:r>
+      <w:r>
+        <w:t xml:space="preserve"> all possible values. And when we have a</w:t>
       </w:r>
       <w:r>
         <w:t xml:space="preserve"> corresponding </w:t>
@@ -784,9 +798,18 @@
         </w:numPr>
       </w:pPr>
       <w:r>
-        <w:t xml:space="preserve">As we have 20 000 products and 4 million store prices we can suppose we will have in average a match of 200 tuples which means that we will in the worst case get 200 pages. Then the </w:t>
+        <w:t xml:space="preserve">As we have 20 000 products and 4 million store prices we can suppose we will have in average a match of 200 tuples which means that we will in the worst case get 200 pages. Then </w:t>
+      </w:r>
+      <w:r>
+        <w:t>the</w:t>
       </w:r>
       <m:oMath>
+        <m:r>
+          <w:rPr>
+            <w:rFonts w:ascii="Cambria Math" w:hAnsi="Cambria Math"/>
+          </w:rPr>
+          <m:t xml:space="preserve"> </m:t>
+        </m:r>
         <m:r>
           <w:rPr>
             <w:rFonts w:ascii="Cambria Math" w:hAnsi="Cambria Math"/>
@@ -797,25 +820,7 @@
           <w:rPr>
             <w:rFonts w:ascii="Cambria Math" w:eastAsiaTheme="minorEastAsia" w:hAnsi="Cambria Math"/>
           </w:rPr>
-          <m:t>=</m:t>
-        </m:r>
-        <m:r>
-          <w:rPr>
-            <w:rFonts w:ascii="Cambria Math" w:eastAsiaTheme="minorEastAsia" w:hAnsi="Cambria Math"/>
-          </w:rPr>
-          <m:t>1</m:t>
-        </m:r>
-        <m:r>
-          <w:rPr>
-            <w:rFonts w:ascii="Cambria Math" w:eastAsiaTheme="minorEastAsia" w:hAnsi="Cambria Math"/>
-          </w:rPr>
-          <m:t>+200</m:t>
-        </m:r>
-        <m:r>
-          <w:rPr>
-            <w:rFonts w:ascii="Cambria Math" w:eastAsiaTheme="minorEastAsia" w:hAnsi="Cambria Math"/>
-          </w:rPr>
-          <m:t>=201</m:t>
+          <m:t>=1+200=201</m:t>
         </m:r>
       </m:oMath>
       <w:r>
@@ -851,13 +856,7 @@
               <w:rPr>
                 <w:rFonts w:ascii="Cambria Math" w:hAnsi="Cambria Math"/>
               </w:rPr>
-              <m:t>4M*</m:t>
-            </m:r>
-            <m:r>
-              <w:rPr>
-                <w:rFonts w:ascii="Cambria Math" w:hAnsi="Cambria Math"/>
-              </w:rPr>
-              <m:t>Y</m:t>
+              <m:t>4M*Y</m:t>
             </m:r>
           </m:num>
           <m:den>
@@ -886,7 +885,25 @@
         <w:rPr>
           <w:rFonts w:eastAsiaTheme="minorEastAsia"/>
         </w:rPr>
-        <w:t xml:space="preserve"> As we are using a u</w:t>
+        <w:t xml:space="preserve"> But a</w:t>
+      </w:r>
+      <w:r>
+        <w:rPr>
+          <w:rFonts w:eastAsiaTheme="minorEastAsia"/>
+        </w:rPr>
+        <w:t xml:space="preserve">s we are using </w:t>
+      </w:r>
+      <w:r>
+        <w:rPr>
+          <w:rFonts w:eastAsiaTheme="minorEastAsia"/>
+        </w:rPr>
+        <w:t>an</w:t>
+      </w:r>
+      <w:r>
+        <w:rPr>
+          <w:rFonts w:eastAsiaTheme="minorEastAsia"/>
+        </w:rPr>
+        <w:t xml:space="preserve"> u</w:t>
       </w:r>
       <w:r>
         <w:rPr>
@@ -904,7 +921,19 @@
         <w:rPr>
           <w:rFonts w:eastAsiaTheme="minorEastAsia"/>
         </w:rPr>
-        <w:t xml:space="preserve"> So the cost will be 40 000 pages + Y leafs page. In the case were Y =10 we have a cost of 40010.</w:t>
+        <w:t xml:space="preserve"> </w:t>
+      </w:r>
+      <w:r>
+        <w:rPr>
+          <w:rFonts w:eastAsiaTheme="minorEastAsia"/>
+        </w:rPr>
+        <w:t xml:space="preserve">(Ignoring if Y &lt; 5) </w:t>
+      </w:r>
+      <w:r>
+        <w:rPr>
+          <w:rFonts w:eastAsiaTheme="minorEastAsia"/>
+        </w:rPr>
+        <w:t>the cost will be 40 000 pages + Y leafs page. In the case were Y =10 we have a cost of 40010.</w:t>
       </w:r>
     </w:p>
     <w:p>
@@ -982,15 +1011,7 @@
         <w:rPr>
           <w:rFonts w:eastAsiaTheme="minorEastAsia"/>
         </w:rPr>
-        <w:t xml:space="preserve"> So in the case X=200 and Y=</w:t>
-      </w:r>
-      <w:bookmarkStart w:id="0" w:name="_GoBack"/>
-      <w:bookmarkEnd w:id="0"/>
-      <w:r>
-        <w:rPr>
-          <w:rFonts w:eastAsiaTheme="minorEastAsia"/>
-        </w:rPr>
-        <w:t xml:space="preserve">10 we will have </w:t>
+        <w:t xml:space="preserve"> So in the case X=200 and Y=10 we will have </w:t>
       </w:r>
       <m:oMath>
         <m:r>
@@ -1003,7 +1024,13 @@
     </w:p>
     <w:p>
       <w:r>
-        <w:t>b) Changing to a clustered index on pid will not change the cost(Still going to be 2). However changing to a clustered index on inStock will considerably improve the cost.</w:t>
+        <w:t xml:space="preserve">b) Changing to a clustered index on pid will not change the </w:t>
+      </w:r>
+      <w:r>
+        <w:t>cost (</w:t>
+      </w:r>
+      <w:r>
+        <w:t>Still going to be 2). However changing to a clustered index on inStock will considerably improve the cost.</w:t>
       </w:r>
       <w:r>
         <w:t xml:space="preserve"> The matching tuples will be clustered into a few adjacent data page so we will access only those few data page</w:t>
@@ -1074,7 +1101,6 @@
         </w:numPr>
       </w:pPr>
       <w:r>
-        <w:lastRenderedPageBreak/>
         <w:t>1000 Stores</w:t>
       </w:r>
       <w:r>
@@ -1093,13 +1119,7 @@
         <w:t>We wil</w:t>
       </w:r>
       <w:r>
-        <w:t xml:space="preserve">l get an output of </w:t>
-      </w:r>
-      <w:r>
-        <w:t xml:space="preserve">4 000 000 </w:t>
-      </w:r>
-      <w:r>
-        <w:t>tuples as the outer join will get all possible storePrices</w:t>
+        <w:t>l get an output of 4 000 000 tuples as the outer join will get all possible storePrices</w:t>
       </w:r>
       <w:r>
         <w:t xml:space="preserve"> and as all product are sold somewhere.</w:t>
@@ -1162,13 +1182,7 @@
           <w:rPr>
             <w:rFonts w:ascii="Cambria Math" w:hAnsi="Cambria Math"/>
           </w:rPr>
-          <m:t>cost</m:t>
-        </m:r>
-        <m:r>
-          <w:rPr>
-            <w:rFonts w:ascii="Cambria Math" w:hAnsi="Cambria Math"/>
-          </w:rPr>
-          <m:t>=600+20000*2=40 600</m:t>
+          <m:t>cost=600+20000*2=40 600</m:t>
         </m:r>
       </m:oMath>
       <w:r>
@@ -1204,19 +1218,7 @@
           <w:rPr>
             <w:rFonts w:ascii="Cambria Math" w:hAnsi="Cambria Math"/>
           </w:rPr>
-          <m:t xml:space="preserve">cost=nb of </m:t>
-        </m:r>
-        <m:r>
-          <w:rPr>
-            <w:rFonts w:ascii="Cambria Math" w:hAnsi="Cambria Math"/>
-          </w:rPr>
-          <m:t>storeprices</m:t>
-        </m:r>
-        <m:r>
-          <w:rPr>
-            <w:rFonts w:ascii="Cambria Math" w:hAnsi="Cambria Math"/>
-          </w:rPr>
-          <m:t xml:space="preserve"> pages+</m:t>
+          <m:t>cost=nb of storeprices pages+</m:t>
         </m:r>
         <m:d>
           <m:dPr>
@@ -1232,13 +1234,7 @@
               <w:rPr>
                 <w:rFonts w:ascii="Cambria Math" w:hAnsi="Cambria Math"/>
               </w:rPr>
-              <m:t xml:space="preserve">nb of storeprices * cost of getting </m:t>
-            </m:r>
-            <m:r>
-              <w:rPr>
-                <w:rFonts w:ascii="Cambria Math" w:hAnsi="Cambria Math"/>
-              </w:rPr>
-              <m:t>product</m:t>
+              <m:t>nb of storeprices * cost of getting product</m:t>
             </m:r>
           </m:e>
         </m:d>
@@ -1257,19 +1253,7 @@
           <w:rPr>
             <w:rFonts w:ascii="Cambria Math" w:hAnsi="Cambria Math"/>
           </w:rPr>
-          <m:t>c</m:t>
-        </m:r>
-        <m:r>
-          <w:rPr>
-            <w:rFonts w:ascii="Cambria Math" w:hAnsi="Cambria Math"/>
-          </w:rPr>
-          <m:t>ost=</m:t>
-        </m:r>
-        <m:r>
-          <w:rPr>
-            <w:rFonts w:ascii="Cambria Math" w:hAnsi="Cambria Math"/>
-          </w:rPr>
-          <m:t>40 000+4M*2=8 040 000</m:t>
+          <m:t>cost=40 000+4M*2=8 040 000</m:t>
         </m:r>
       </m:oMath>
       <w:r>
@@ -1323,13 +1307,7 @@
               <w:rPr>
                 <w:rFonts w:ascii="Cambria Math" w:eastAsiaTheme="minorEastAsia" w:hAnsi="Cambria Math"/>
               </w:rPr>
-              <m:t>nb of product pages</m:t>
-            </m:r>
-            <m:r>
-              <w:rPr>
-                <w:rFonts w:ascii="Cambria Math" w:eastAsiaTheme="minorEastAsia" w:hAnsi="Cambria Math"/>
-              </w:rPr>
-              <m:t xml:space="preserve"> *nb of storePrices pages</m:t>
+              <m:t>nb of product pages *nb of storePrices pages</m:t>
             </m:r>
           </m:num>
           <m:den>
@@ -1378,13 +1356,7 @@
               <w:rPr>
                 <w:rFonts w:ascii="Cambria Math" w:hAnsi="Cambria Math"/>
               </w:rPr>
-              <m:t>600*</m:t>
-            </m:r>
-            <m:r>
-              <w:rPr>
-                <w:rFonts w:ascii="Cambria Math" w:hAnsi="Cambria Math"/>
-              </w:rPr>
-              <m:t>40 000</m:t>
+              <m:t>600*40 000</m:t>
             </m:r>
           </m:num>
           <m:den>
@@ -1448,25 +1420,7 @@
               <w:rPr>
                 <w:rFonts w:ascii="Cambria Math" w:eastAsiaTheme="minorEastAsia" w:hAnsi="Cambria Math"/>
               </w:rPr>
-              <m:t xml:space="preserve">nb of </m:t>
-            </m:r>
-            <m:r>
-              <w:rPr>
-                <w:rFonts w:ascii="Cambria Math" w:eastAsiaTheme="minorEastAsia" w:hAnsi="Cambria Math"/>
-              </w:rPr>
-              <m:t>storePrices</m:t>
-            </m:r>
-            <m:r>
-              <w:rPr>
-                <w:rFonts w:ascii="Cambria Math" w:eastAsiaTheme="minorEastAsia" w:hAnsi="Cambria Math"/>
-              </w:rPr>
-              <m:t xml:space="preserve"> pages *nb of </m:t>
-            </m:r>
-            <m:r>
-              <w:rPr>
-                <w:rFonts w:ascii="Cambria Math" w:eastAsiaTheme="minorEastAsia" w:hAnsi="Cambria Math"/>
-              </w:rPr>
-              <m:t>product pages</m:t>
+              <m:t>nb of storePrices pages *nb of product pages</m:t>
             </m:r>
           </m:num>
           <m:den>
@@ -1499,13 +1453,7 @@
           <w:rPr>
             <w:rFonts w:ascii="Cambria Math" w:hAnsi="Cambria Math"/>
           </w:rPr>
-          <m:t>40 000</m:t>
-        </m:r>
-        <m:r>
-          <w:rPr>
-            <w:rFonts w:ascii="Cambria Math" w:hAnsi="Cambria Math"/>
-          </w:rPr>
-          <m:t>+</m:t>
+          <m:t>40 000+</m:t>
         </m:r>
         <m:f>
           <m:fPr>
@@ -1521,13 +1469,7 @@
               <w:rPr>
                 <w:rFonts w:ascii="Cambria Math" w:hAnsi="Cambria Math"/>
               </w:rPr>
-              <m:t>40 000</m:t>
-            </m:r>
-            <m:r>
-              <w:rPr>
-                <w:rFonts w:ascii="Cambria Math" w:hAnsi="Cambria Math"/>
-              </w:rPr>
-              <m:t>*600</m:t>
+              <m:t>40 000*600</m:t>
             </m:r>
           </m:num>
           <m:den>
@@ -1579,20 +1521,23 @@
         <w:pStyle w:val="Heading1"/>
         <w:rPr>
           <w:rFonts w:eastAsiaTheme="minorEastAsia"/>
-        </w:rPr>
-      </w:pPr>
-      <w:r>
-        <w:rPr>
-          <w:rFonts w:eastAsiaTheme="minorEastAsia"/>
-        </w:rPr>
+          <w:lang w:val="fr-FR"/>
+        </w:rPr>
+      </w:pPr>
+      <w:r>
+        <w:rPr>
+          <w:rFonts w:eastAsiaTheme="minorEastAsia"/>
+          <w:lang w:val="fr-FR"/>
+        </w:rPr>
+        <w:lastRenderedPageBreak/>
         <w:t>Question 4</w:t>
       </w:r>
     </w:p>
-    <w:p/>
-    <w:p>
-      <w:pPr>
-        <w:rPr>
-          <w:rFonts w:eastAsiaTheme="minorEastAsia"/>
+    <w:p>
+      <w:pPr>
+        <w:rPr>
+          <w:rFonts w:eastAsiaTheme="minorEastAsia"/>
+          <w:lang w:val="fr-FR"/>
         </w:rPr>
       </w:pPr>
       <m:oMathPara>
@@ -1655,7 +1600,19 @@
                     <w:rPr>
                       <w:rFonts w:ascii="Cambria Math" w:hAnsi="Cambria Math"/>
                     </w:rPr>
-                    <m:t xml:space="preserve">adresscontainsMontreal∧sellingprices*inStock&lt;100    </m:t>
+                    <m:t>a</m:t>
+                  </m:r>
+                  <m:r>
+                    <w:rPr>
+                      <w:rFonts w:ascii="Cambria Math" w:hAnsi="Cambria Math"/>
+                    </w:rPr>
+                    <m:t>d</m:t>
+                  </m:r>
+                  <m:r>
+                    <w:rPr>
+                      <w:rFonts w:ascii="Cambria Math" w:hAnsi="Cambria Math"/>
+                    </w:rPr>
+                    <m:t xml:space="preserve">dresscontainsMontreal∧sellingprices*inStock&lt;100    </m:t>
                   </m:r>
                 </m:sub>
               </m:sSub>
@@ -1673,19 +1630,7 @@
                     <w:rPr>
                       <w:rFonts w:ascii="Cambria Math" w:hAnsi="Cambria Math"/>
                     </w:rPr>
-                    <m:t>Products</m:t>
-                  </m:r>
-                  <m:r>
-                    <w:rPr>
-                      <w:rFonts w:ascii="Cambria Math" w:hAnsi="Cambria Math"/>
-                    </w:rPr>
-                    <m:t>×</m:t>
-                  </m:r>
-                  <m:r>
-                    <w:rPr>
-                      <w:rFonts w:ascii="Cambria Math" w:hAnsi="Cambria Math"/>
-                    </w:rPr>
-                    <m:t>Stores</m:t>
+                    <m:t>Products×Stores</m:t>
                   </m:r>
                 </m:e>
               </m:d>
@@ -1693,19 +1638,7 @@
                 <w:rPr>
                   <w:rFonts w:ascii="Cambria Math" w:hAnsi="Cambria Math"/>
                 </w:rPr>
-                <m:t xml:space="preserve"> </m:t>
-              </m:r>
-              <m:r>
-                <w:rPr>
-                  <w:rFonts w:ascii="Cambria Math" w:hAnsi="Cambria Math"/>
-                </w:rPr>
-                <m:t>⋈</m:t>
-              </m:r>
-              <m:r>
-                <w:rPr>
-                  <w:rFonts w:ascii="Cambria Math" w:hAnsi="Cambria Math"/>
-                </w:rPr>
-                <m:t>StorePrices</m:t>
+                <m:t xml:space="preserve"> ⋈StorePrices</m:t>
               </m:r>
             </m:e>
           </m:d>
@@ -1716,23 +1649,27 @@
       <w:pPr>
         <w:rPr>
           <w:rFonts w:eastAsiaTheme="minorEastAsia"/>
-        </w:rPr>
-      </w:pPr>
-      <w:r>
-        <w:rPr>
-          <w:rFonts w:eastAsiaTheme="minorEastAsia"/>
+          <w:b/>
+        </w:rPr>
+      </w:pPr>
+      <w:r>
+        <w:rPr>
+          <w:rFonts w:eastAsiaTheme="minorEastAsia"/>
+          <w:b/>
         </w:rPr>
         <w:t xml:space="preserve">First we are going to select only store where the address contains </w:t>
       </w:r>
       <w:r>
         <w:rPr>
           <w:rFonts w:eastAsiaTheme="minorEastAsia"/>
+          <w:b/>
         </w:rPr>
         <w:t>Montréal</w:t>
       </w:r>
       <w:r>
         <w:rPr>
           <w:rFonts w:eastAsiaTheme="minorEastAsia"/>
+          <w:b/>
         </w:rPr>
         <w:t xml:space="preserve"> before the join.</w:t>
       </w:r>
@@ -1803,13 +1740,7 @@
                     <w:rPr>
                       <w:rFonts w:ascii="Cambria Math" w:hAnsi="Cambria Math"/>
                     </w:rPr>
-                    <m:t>s</m:t>
-                  </m:r>
-                  <m:r>
-                    <w:rPr>
-                      <w:rFonts w:ascii="Cambria Math" w:hAnsi="Cambria Math"/>
-                    </w:rPr>
-                    <m:t xml:space="preserve">ellingprices*inStock&lt;100    </m:t>
+                    <m:t xml:space="preserve">sellingprices*inStock&lt;100    </m:t>
                   </m:r>
                 </m:sub>
               </m:sSub>
@@ -1837,13 +1768,7 @@
                         <w:rPr>
                           <w:rFonts w:ascii="Cambria Math" w:hAnsi="Cambria Math"/>
                         </w:rPr>
-                        <m:t>Products</m:t>
-                      </m:r>
-                      <m:r>
-                        <w:rPr>
-                          <w:rFonts w:ascii="Cambria Math" w:hAnsi="Cambria Math"/>
-                        </w:rPr>
-                        <m:t>×</m:t>
+                        <m:t>Products×</m:t>
                       </m:r>
                       <m:sSub>
                         <m:sSubPr>
@@ -1867,7 +1792,19 @@
                             <w:rPr>
                               <w:rFonts w:ascii="Cambria Math" w:hAnsi="Cambria Math"/>
                             </w:rPr>
-                            <m:t xml:space="preserve">adresscontainsMontreal </m:t>
+                            <m:t>ad</m:t>
+                          </m:r>
+                          <m:r>
+                            <w:rPr>
+                              <w:rFonts w:ascii="Cambria Math" w:hAnsi="Cambria Math"/>
+                            </w:rPr>
+                            <m:t>d</m:t>
+                          </m:r>
+                          <m:r>
+                            <w:rPr>
+                              <w:rFonts w:ascii="Cambria Math" w:hAnsi="Cambria Math"/>
+                            </w:rPr>
+                            <m:t xml:space="preserve">resscontainsMontreal </m:t>
                           </m:r>
                         </m:sub>
                       </m:sSub>
@@ -1895,25 +1832,7 @@
                     <w:rPr>
                       <w:rFonts w:ascii="Cambria Math" w:hAnsi="Cambria Math"/>
                     </w:rPr>
-                    <m:t xml:space="preserve"> </m:t>
-                  </m:r>
-                  <m:r>
-                    <w:rPr>
-                      <w:rFonts w:ascii="Cambria Math" w:hAnsi="Cambria Math"/>
-                    </w:rPr>
-                    <m:t xml:space="preserve"> </m:t>
-                  </m:r>
-                  <m:r>
-                    <w:rPr>
-                      <w:rFonts w:ascii="Cambria Math" w:hAnsi="Cambria Math"/>
-                    </w:rPr>
-                    <m:t>⋈</m:t>
-                  </m:r>
-                  <m:r>
-                    <w:rPr>
-                      <w:rFonts w:ascii="Cambria Math" w:hAnsi="Cambria Math"/>
-                    </w:rPr>
-                    <m:t>StorePrices</m:t>
+                    <m:t xml:space="preserve">  ⋈StorePrices</m:t>
                   </m:r>
                 </m:e>
               </m:d>
@@ -1926,17 +1845,20 @@
       <w:pPr>
         <w:rPr>
           <w:rFonts w:eastAsiaTheme="minorEastAsia"/>
-        </w:rPr>
-      </w:pPr>
-      <w:r>
-        <w:rPr>
-          <w:rFonts w:eastAsiaTheme="minorEastAsia"/>
+          <w:b/>
+        </w:rPr>
+      </w:pPr>
+      <w:r>
+        <w:rPr>
+          <w:rFonts w:eastAsiaTheme="minorEastAsia"/>
+          <w:b/>
         </w:rPr>
         <w:t>Now we are going to select only the store prices where the sellings prices * inStock &lt; 10</w:t>
       </w:r>
       <w:r>
         <w:rPr>
           <w:rFonts w:eastAsiaTheme="minorEastAsia"/>
+          <w:b/>
         </w:rPr>
         <w:t xml:space="preserve"> before join.</w:t>
       </w:r>
@@ -1999,13 +1921,7 @@
                     <w:rPr>
                       <w:rFonts w:ascii="Cambria Math" w:hAnsi="Cambria Math"/>
                     </w:rPr>
-                    <m:t>Products</m:t>
-                  </m:r>
-                  <m:r>
-                    <w:rPr>
-                      <w:rFonts w:ascii="Cambria Math" w:hAnsi="Cambria Math"/>
-                    </w:rPr>
-                    <m:t>×</m:t>
+                    <m:t>Products×</m:t>
                   </m:r>
                   <m:sSub>
                     <m:sSubPr>
@@ -2029,7 +1945,19 @@
                         <w:rPr>
                           <w:rFonts w:ascii="Cambria Math" w:hAnsi="Cambria Math"/>
                         </w:rPr>
-                        <m:t xml:space="preserve">adresscontainsMontreal </m:t>
+                        <m:t>ad</m:t>
+                      </m:r>
+                      <m:r>
+                        <w:rPr>
+                          <w:rFonts w:ascii="Cambria Math" w:hAnsi="Cambria Math"/>
+                        </w:rPr>
+                        <m:t>d</m:t>
+                      </m:r>
+                      <m:r>
+                        <w:rPr>
+                          <w:rFonts w:ascii="Cambria Math" w:hAnsi="Cambria Math"/>
+                        </w:rPr>
+                        <m:t xml:space="preserve">resscontainsMontreal </m:t>
                       </m:r>
                     </m:sub>
                   </m:sSub>
@@ -2057,19 +1985,7 @@
                 <w:rPr>
                   <w:rFonts w:ascii="Cambria Math" w:hAnsi="Cambria Math"/>
                 </w:rPr>
-                <m:t xml:space="preserve"> </m:t>
-              </m:r>
-              <m:r>
-                <w:rPr>
-                  <w:rFonts w:ascii="Cambria Math" w:hAnsi="Cambria Math"/>
-                </w:rPr>
-                <m:t xml:space="preserve"> </m:t>
-              </m:r>
-              <m:r>
-                <w:rPr>
-                  <w:rFonts w:ascii="Cambria Math" w:hAnsi="Cambria Math"/>
-                </w:rPr>
-                <m:t>⋈</m:t>
+                <m:t xml:space="preserve">  ⋈</m:t>
               </m:r>
               <m:sSub>
                 <m:sSubPr>
@@ -2130,13 +2046,22 @@
       <w:pPr>
         <w:rPr>
           <w:rFonts w:eastAsiaTheme="minorEastAsia"/>
-        </w:rPr>
-      </w:pPr>
-      <w:r>
-        <w:rPr>
-          <w:rFonts w:eastAsiaTheme="minorEastAsia"/>
-        </w:rPr>
-        <w:t>Finally we are going to only select required column before joining.</w:t>
+          <w:b/>
+        </w:rPr>
+      </w:pPr>
+      <w:r>
+        <w:rPr>
+          <w:rFonts w:eastAsiaTheme="minorEastAsia"/>
+          <w:b/>
+        </w:rPr>
+        <w:t>W</w:t>
+      </w:r>
+      <w:r>
+        <w:rPr>
+          <w:rFonts w:eastAsiaTheme="minorEastAsia"/>
+          <w:b/>
+        </w:rPr>
+        <w:t>e are going to only select required column before joining.</w:t>
       </w:r>
     </w:p>
     <w:p>
@@ -2197,13 +2122,7 @@
                     <w:rPr>
                       <w:rFonts w:ascii="Cambria Math" w:hAnsi="Cambria Math"/>
                     </w:rPr>
-                    <m:t>Products</m:t>
-                  </m:r>
-                  <m:r>
-                    <w:rPr>
-                      <w:rFonts w:ascii="Cambria Math" w:hAnsi="Cambria Math"/>
-                    </w:rPr>
-                    <m:t>×</m:t>
+                    <m:t>Products×</m:t>
                   </m:r>
                   <m:sSub>
                     <m:sSubPr>
@@ -2263,7 +2182,19 @@
                             <w:rPr>
                               <w:rFonts w:ascii="Cambria Math" w:hAnsi="Cambria Math"/>
                             </w:rPr>
-                            <m:t xml:space="preserve">adresscontainsMontreal </m:t>
+                            <m:t>ad</m:t>
+                          </m:r>
+                          <m:r>
+                            <w:rPr>
+                              <w:rFonts w:ascii="Cambria Math" w:hAnsi="Cambria Math"/>
+                            </w:rPr>
+                            <m:t>d</m:t>
+                          </m:r>
+                          <m:r>
+                            <w:rPr>
+                              <w:rFonts w:ascii="Cambria Math" w:hAnsi="Cambria Math"/>
+                            </w:rPr>
+                            <m:t xml:space="preserve">resscontainsMontreal </m:t>
                           </m:r>
                         </m:sub>
                       </m:sSub>
@@ -2293,13 +2224,7 @@
                 <w:rPr>
                   <w:rFonts w:ascii="Cambria Math" w:hAnsi="Cambria Math"/>
                 </w:rPr>
-                <m:t xml:space="preserve"> </m:t>
-              </m:r>
-              <m:r>
-                <w:rPr>
-                  <w:rFonts w:ascii="Cambria Math" w:hAnsi="Cambria Math"/>
-                </w:rPr>
-                <m:t>⋈</m:t>
+                <m:t xml:space="preserve"> ⋈</m:t>
               </m:r>
               <m:sSub>
                 <m:sSubPr>
@@ -2323,13 +2248,7 @@
                     <w:rPr>
                       <w:rFonts w:ascii="Cambria Math" w:hAnsi="Cambria Math"/>
                     </w:rPr>
-                    <m:t xml:space="preserve">pid, </m:t>
-                  </m:r>
-                  <m:r>
-                    <w:rPr>
-                      <w:rFonts w:ascii="Cambria Math" w:hAnsi="Cambria Math"/>
-                    </w:rPr>
-                    <m:t>storeId</m:t>
+                    <m:t>pid, storeId</m:t>
                   </m:r>
                 </m:sub>
               </m:sSub>
@@ -2404,21 +2323,354 @@
       <w:pPr>
         <w:rPr>
           <w:rFonts w:eastAsiaTheme="minorEastAsia"/>
-        </w:rPr>
-      </w:pPr>
-    </w:p>
-    <w:p>
-      <w:pPr>
-        <w:rPr>
-          <w:rFonts w:eastAsiaTheme="minorEastAsia"/>
-        </w:rPr>
-      </w:pPr>
-    </w:p>
-    <w:p>
-      <w:pPr>
-        <w:rPr>
-          <w:rFonts w:eastAsiaTheme="minorEastAsia"/>
-          <w:lang w:val="fr-FR"/>
+          <w:b/>
+        </w:rPr>
+      </w:pPr>
+      <w:r>
+        <w:rPr>
+          <w:rFonts w:eastAsiaTheme="minorEastAsia"/>
+          <w:b/>
+        </w:rPr>
+        <w:t xml:space="preserve">Finally we are going to switch the cross product with a join by </w:t>
+      </w:r>
+      <w:r>
+        <w:rPr>
+          <w:rFonts w:eastAsiaTheme="minorEastAsia"/>
+          <w:b/>
+        </w:rPr>
+        <w:t>switching</w:t>
+      </w:r>
+      <w:r>
+        <w:rPr>
+          <w:rFonts w:eastAsiaTheme="minorEastAsia"/>
+          <w:b/>
+        </w:rPr>
+        <w:t xml:space="preserve"> the order of joins</w:t>
+      </w:r>
+    </w:p>
+    <w:p>
+      <w:pPr>
+        <w:rPr>
+          <w:rFonts w:eastAsiaTheme="minorEastAsia"/>
+        </w:rPr>
+      </w:pPr>
+      <m:oMathPara>
+        <m:oMath>
+          <m:sSub>
+            <m:sSubPr>
+              <m:ctrlPr>
+                <w:rPr>
+                  <w:rFonts w:ascii="Cambria Math" w:hAnsi="Cambria Math"/>
+                  <w:i/>
+                </w:rPr>
+              </m:ctrlPr>
+            </m:sSubPr>
+            <m:e>
+              <m:r>
+                <w:rPr>
+                  <w:rFonts w:ascii="Cambria Math" w:hAnsi="Cambria Math"/>
+                </w:rPr>
+                <m:t>π</m:t>
+              </m:r>
+            </m:e>
+            <m:sub>
+              <m:r>
+                <w:rPr>
+                  <w:rFonts w:ascii="Cambria Math" w:hAnsi="Cambria Math"/>
+                </w:rPr>
+                <m:t>pid,pname</m:t>
+              </m:r>
+            </m:sub>
+          </m:sSub>
+          <m:r>
+            <w:rPr>
+              <w:rFonts w:ascii="Cambria Math" w:hAnsi="Cambria Math"/>
+            </w:rPr>
+            <m:t>Products⋈</m:t>
+          </m:r>
+          <m:d>
+            <m:dPr>
+              <m:begChr m:val="["/>
+              <m:endChr m:val="]"/>
+              <m:ctrlPr>
+                <w:rPr>
+                  <w:rFonts w:ascii="Cambria Math" w:hAnsi="Cambria Math"/>
+                  <w:i/>
+                </w:rPr>
+              </m:ctrlPr>
+            </m:dPr>
+            <m:e>
+              <m:r>
+                <w:rPr>
+                  <w:rFonts w:ascii="Cambria Math" w:hAnsi="Cambria Math"/>
+                </w:rPr>
+                <m:t xml:space="preserve"> </m:t>
+              </m:r>
+              <m:sSub>
+                <m:sSubPr>
+                  <m:ctrlPr>
+                    <w:rPr>
+                      <w:rFonts w:ascii="Cambria Math" w:hAnsi="Cambria Math"/>
+                      <w:i/>
+                    </w:rPr>
+                  </m:ctrlPr>
+                </m:sSubPr>
+                <m:e>
+                  <m:r>
+                    <w:rPr>
+                      <w:rFonts w:ascii="Cambria Math" w:hAnsi="Cambria Math"/>
+                    </w:rPr>
+                    <m:t>π</m:t>
+                  </m:r>
+                </m:e>
+                <m:sub>
+                  <m:r>
+                    <w:rPr>
+                      <w:rFonts w:ascii="Cambria Math" w:hAnsi="Cambria Math"/>
+                    </w:rPr>
+                    <m:t>storeId</m:t>
+                  </m:r>
+                </m:sub>
+              </m:sSub>
+              <m:d>
+                <m:dPr>
+                  <m:ctrlPr>
+                    <w:rPr>
+                      <w:rFonts w:ascii="Cambria Math" w:hAnsi="Cambria Math"/>
+                      <w:i/>
+                    </w:rPr>
+                  </m:ctrlPr>
+                </m:dPr>
+                <m:e>
+                  <m:sSub>
+                    <m:sSubPr>
+                      <m:ctrlPr>
+                        <w:rPr>
+                          <w:rFonts w:ascii="Cambria Math" w:hAnsi="Cambria Math"/>
+                          <w:i/>
+                        </w:rPr>
+                      </m:ctrlPr>
+                    </m:sSubPr>
+                    <m:e>
+                      <m:r>
+                        <w:rPr>
+                          <w:rFonts w:ascii="Cambria Math" w:hAnsi="Cambria Math"/>
+                        </w:rPr>
+                        <m:t>σ</m:t>
+                      </m:r>
+                    </m:e>
+                    <m:sub>
+                      <m:r>
+                        <w:rPr>
+                          <w:rFonts w:ascii="Cambria Math" w:hAnsi="Cambria Math"/>
+                        </w:rPr>
+                        <m:t>ad</m:t>
+                      </m:r>
+                      <m:r>
+                        <w:rPr>
+                          <w:rFonts w:ascii="Cambria Math" w:hAnsi="Cambria Math"/>
+                        </w:rPr>
+                        <m:t>d</m:t>
+                      </m:r>
+                      <m:r>
+                        <w:rPr>
+                          <w:rFonts w:ascii="Cambria Math" w:hAnsi="Cambria Math"/>
+                        </w:rPr>
+                        <m:t xml:space="preserve">resscontainsMontreal </m:t>
+                      </m:r>
+                    </m:sub>
+                  </m:sSub>
+                  <m:d>
+                    <m:dPr>
+                      <m:ctrlPr>
+                        <w:rPr>
+                          <w:rFonts w:ascii="Cambria Math" w:hAnsi="Cambria Math"/>
+                          <w:i/>
+                        </w:rPr>
+                      </m:ctrlPr>
+                    </m:dPr>
+                    <m:e>
+                      <m:r>
+                        <w:rPr>
+                          <w:rFonts w:ascii="Cambria Math" w:hAnsi="Cambria Math"/>
+                        </w:rPr>
+                        <m:t>Stores</m:t>
+                      </m:r>
+                    </m:e>
+                  </m:d>
+                </m:e>
+              </m:d>
+              <m:r>
+                <w:rPr>
+                  <w:rFonts w:ascii="Cambria Math" w:hAnsi="Cambria Math"/>
+                </w:rPr>
+                <m:t xml:space="preserve"> ⋈</m:t>
+              </m:r>
+              <m:sSub>
+                <m:sSubPr>
+                  <m:ctrlPr>
+                    <w:rPr>
+                      <w:rFonts w:ascii="Cambria Math" w:hAnsi="Cambria Math"/>
+                      <w:i/>
+                    </w:rPr>
+                  </m:ctrlPr>
+                </m:sSubPr>
+                <m:e>
+                  <m:r>
+                    <w:rPr>
+                      <w:rFonts w:ascii="Cambria Math" w:hAnsi="Cambria Math"/>
+                    </w:rPr>
+                    <m:t>π</m:t>
+                  </m:r>
+                </m:e>
+                <m:sub>
+                  <m:r>
+                    <w:rPr>
+                      <w:rFonts w:ascii="Cambria Math" w:hAnsi="Cambria Math"/>
+                    </w:rPr>
+                    <m:t>pid, storeId</m:t>
+                  </m:r>
+                </m:sub>
+              </m:sSub>
+              <m:d>
+                <m:dPr>
+                  <m:ctrlPr>
+                    <w:rPr>
+                      <w:rFonts w:ascii="Cambria Math" w:hAnsi="Cambria Math"/>
+                      <w:i/>
+                    </w:rPr>
+                  </m:ctrlPr>
+                </m:dPr>
+                <m:e>
+                  <m:sSub>
+                    <m:sSubPr>
+                      <m:ctrlPr>
+                        <w:rPr>
+                          <w:rFonts w:ascii="Cambria Math" w:hAnsi="Cambria Math"/>
+                          <w:i/>
+                        </w:rPr>
+                      </m:ctrlPr>
+                    </m:sSubPr>
+                    <m:e>
+                      <m:r>
+                        <w:rPr>
+                          <w:rFonts w:ascii="Cambria Math" w:hAnsi="Cambria Math"/>
+                        </w:rPr>
+                        <m:t>σ</m:t>
+                      </m:r>
+                    </m:e>
+                    <m:sub>
+                      <m:r>
+                        <w:rPr>
+                          <w:rFonts w:ascii="Cambria Math" w:hAnsi="Cambria Math"/>
+                        </w:rPr>
+                        <m:t>sellingprices*inStock&lt;100</m:t>
+                      </m:r>
+                    </m:sub>
+                  </m:sSub>
+                  <m:d>
+                    <m:dPr>
+                      <m:ctrlPr>
+                        <w:rPr>
+                          <w:rFonts w:ascii="Cambria Math" w:hAnsi="Cambria Math"/>
+                          <w:i/>
+                        </w:rPr>
+                      </m:ctrlPr>
+                    </m:dPr>
+                    <m:e>
+                      <m:r>
+                        <w:rPr>
+                          <w:rFonts w:ascii="Cambria Math" w:hAnsi="Cambria Math"/>
+                        </w:rPr>
+                        <m:t>StorePrices</m:t>
+                      </m:r>
+                    </m:e>
+                  </m:d>
+                </m:e>
+              </m:d>
+            </m:e>
+          </m:d>
+        </m:oMath>
+      </m:oMathPara>
+    </w:p>
+    <w:p>
+      <w:pPr>
+        <w:rPr>
+          <w:rFonts w:eastAsiaTheme="minorEastAsia"/>
+        </w:rPr>
+      </w:pPr>
+      <w:bookmarkStart w:id="0" w:name="_GoBack"/>
+      <w:bookmarkEnd w:id="0"/>
+    </w:p>
+    <w:p>
+      <w:pPr>
+        <w:rPr>
+          <w:rFonts w:eastAsiaTheme="minorEastAsia"/>
+        </w:rPr>
+      </w:pPr>
+      <w:r>
+        <w:rPr>
+          <w:rFonts w:eastAsiaTheme="minorEastAsia"/>
+          <w:noProof/>
+        </w:rPr>
+        <w:drawing>
+          <wp:inline distT="0" distB="0" distL="0" distR="0" wp14:anchorId="6B85E7F2" wp14:editId="710F0AF5">
+            <wp:extent cx="6834433" cy="2086419"/>
+            <wp:effectExtent l="0" t="0" r="0" b="0"/>
+            <wp:docPr id="3" name="Picture 3"/>
+            <wp:cNvGraphicFramePr>
+              <a:graphicFrameLocks xmlns:a="http://schemas.openxmlformats.org/drawingml/2006/main" noChangeAspect="1"/>
+            </wp:cNvGraphicFramePr>
+            <a:graphic xmlns:a="http://schemas.openxmlformats.org/drawingml/2006/main">
+              <a:graphicData uri="http://schemas.openxmlformats.org/drawingml/2006/picture">
+                <pic:pic xmlns:pic="http://schemas.openxmlformats.org/drawingml/2006/picture">
+                  <pic:nvPicPr>
+                    <pic:cNvPr id="0" name="Picture 3"/>
+                    <pic:cNvPicPr>
+                      <a:picLocks noChangeAspect="1" noChangeArrowheads="1"/>
+                    </pic:cNvPicPr>
+                  </pic:nvPicPr>
+                  <pic:blipFill>
+                    <a:blip r:embed="rId8" cstate="print">
+                      <a:extLst>
+                        <a:ext uri="{28A0092B-C50C-407E-A947-70E740481C1C}">
+                          <a14:useLocalDpi xmlns:a14="http://schemas.microsoft.com/office/drawing/2010/main" val="0"/>
+                        </a:ext>
+                      </a:extLst>
+                    </a:blip>
+                    <a:srcRect/>
+                    <a:stretch>
+                      <a:fillRect/>
+                    </a:stretch>
+                  </pic:blipFill>
+                  <pic:spPr bwMode="auto">
+                    <a:xfrm>
+                      <a:off x="0" y="0"/>
+                      <a:ext cx="6844344" cy="2089445"/>
+                    </a:xfrm>
+                    <a:prstGeom prst="rect">
+                      <a:avLst/>
+                    </a:prstGeom>
+                    <a:noFill/>
+                  </pic:spPr>
+                </pic:pic>
+              </a:graphicData>
+            </a:graphic>
+          </wp:inline>
+        </w:drawing>
+      </w:r>
+    </w:p>
+    <w:p>
+      <w:pPr>
+        <w:rPr>
+          <w:rFonts w:eastAsiaTheme="minorEastAsia"/>
+        </w:rPr>
+      </w:pPr>
+    </w:p>
+    <w:p>
+      <w:pPr>
+        <w:rPr>
+          <w:rFonts w:eastAsiaTheme="minorEastAsia"/>
         </w:rPr>
       </w:pPr>
     </w:p>
@@ -2428,14 +2680,13 @@
         <w:ind w:left="1080"/>
         <w:rPr>
           <w:rFonts w:eastAsiaTheme="minorEastAsia"/>
-          <w:lang w:val="fr-FR"/>
         </w:rPr>
       </w:pPr>
     </w:p>
     <w:sectPr>
-      <w:headerReference w:type="default" r:id="rId8"/>
+      <w:headerReference w:type="default" r:id="rId9"/>
       <w:pgSz w:w="12240" w:h="15840"/>
-      <w:pgMar w:top="1440" w:right="1440" w:bottom="1440" w:left="1440" w:header="720" w:footer="720" w:gutter="0"/>
+      <w:pgMar w:top="720" w:right="720" w:bottom="720" w:left="720" w:header="720" w:footer="720" w:gutter="0"/>
       <w:cols w:space="720"/>
       <w:docGrid w:linePitch="360"/>
     </w:sectPr>
@@ -3925,6 +4176,40 @@
       <w:szCs w:val="26"/>
     </w:rPr>
   </w:style>
+  <w:style w:type="paragraph" w:styleId="Title">
+    <w:name w:val="Title"/>
+    <w:basedOn w:val="Normal"/>
+    <w:next w:val="Normal"/>
+    <w:link w:val="TitleChar"/>
+    <w:uiPriority w:val="10"/>
+    <w:qFormat/>
+    <w:rsid w:val="00831178"/>
+    <w:pPr>
+      <w:spacing w:after="0" w:line="240" w:lineRule="auto"/>
+      <w:contextualSpacing/>
+    </w:pPr>
+    <w:rPr>
+      <w:rFonts w:asciiTheme="majorHAnsi" w:eastAsiaTheme="majorEastAsia" w:hAnsiTheme="majorHAnsi" w:cstheme="majorBidi"/>
+      <w:spacing w:val="-10"/>
+      <w:kern w:val="28"/>
+      <w:sz w:val="56"/>
+      <w:szCs w:val="56"/>
+    </w:rPr>
+  </w:style>
+  <w:style w:type="character" w:customStyle="1" w:styleId="TitleChar">
+    <w:name w:val="Title Char"/>
+    <w:basedOn w:val="DefaultParagraphFont"/>
+    <w:link w:val="Title"/>
+    <w:uiPriority w:val="10"/>
+    <w:rsid w:val="00831178"/>
+    <w:rPr>
+      <w:rFonts w:asciiTheme="majorHAnsi" w:eastAsiaTheme="majorEastAsia" w:hAnsiTheme="majorHAnsi" w:cstheme="majorBidi"/>
+      <w:spacing w:val="-10"/>
+      <w:kern w:val="28"/>
+      <w:sz w:val="56"/>
+      <w:szCs w:val="56"/>
+    </w:rPr>
+  </w:style>
 </w:styles>
 </file>
 

</xml_diff>

<commit_message>
comp 421 a3 nearly done
</commit_message>
<xml_diff>
--- a/Comp 421/Assignment/Assignment 3/Ass3.docx
+++ b/Comp 421/Assignment/Assignment 3/Ass3.docx
@@ -7,7 +7,12 @@
         <w:pStyle w:val="Title"/>
       </w:pPr>
       <w:r>
-        <w:t>Comp 421 – Assignment 3</w:t>
+        <w:t>C</w:t>
+      </w:r>
+      <w:bookmarkStart w:id="0" w:name="_GoBack"/>
+      <w:bookmarkEnd w:id="0"/>
+      <w:r>
+        <w:t>omp 421 – Assignment 3</w:t>
       </w:r>
     </w:p>
     <w:p>
@@ -656,18 +661,10 @@
           <w:noProof/>
         </w:rPr>
         <w:drawing>
-          <wp:anchor distT="0" distB="0" distL="114300" distR="114300" simplePos="0" relativeHeight="251658240" behindDoc="0" locked="0" layoutInCell="1" allowOverlap="1" wp14:anchorId="11591448" wp14:editId="3DE13B95">
-            <wp:simplePos x="1140643" y="914400"/>
-            <wp:positionH relativeFrom="column">
-              <wp:align>left</wp:align>
-            </wp:positionH>
-            <wp:positionV relativeFrom="paragraph">
-              <wp:align>top</wp:align>
-            </wp:positionV>
-            <wp:extent cx="1706252" cy="2724699"/>
-            <wp:effectExtent l="0" t="0" r="0" b="0"/>
-            <wp:wrapSquare wrapText="bothSides"/>
-            <wp:docPr id="1" name="Picture 1"/>
+          <wp:inline distT="0" distB="0" distL="0" distR="0" wp14:anchorId="32C3F219" wp14:editId="2149FCED">
+            <wp:extent cx="6570482" cy="479289"/>
+            <wp:effectExtent l="0" t="0" r="1905" b="0"/>
+            <wp:docPr id="4" name="Picture 4"/>
             <wp:cNvGraphicFramePr>
               <a:graphicFrameLocks xmlns:a="http://schemas.openxmlformats.org/drawingml/2006/main" noChangeAspect="1"/>
             </wp:cNvGraphicFramePr>
@@ -675,7 +672,7 @@
               <a:graphicData uri="http://schemas.openxmlformats.org/drawingml/2006/picture">
                 <pic:pic xmlns:pic="http://schemas.openxmlformats.org/drawingml/2006/picture">
                   <pic:nvPicPr>
-                    <pic:cNvPr id="0" name="Picture 2"/>
+                    <pic:cNvPr id="0" name="Picture 4"/>
                     <pic:cNvPicPr>
                       <a:picLocks noChangeAspect="1" noChangeArrowheads="1"/>
                     </pic:cNvPicPr>
@@ -696,7 +693,7 @@
                   <pic:spPr bwMode="auto">
                     <a:xfrm>
                       <a:off x="0" y="0"/>
-                      <a:ext cx="1706252" cy="2724699"/>
+                      <a:ext cx="6763950" cy="493402"/>
                     </a:xfrm>
                     <a:prstGeom prst="rect">
                       <a:avLst/>
@@ -706,10 +703,7 @@
                 </pic:pic>
               </a:graphicData>
             </a:graphic>
-            <wp14:sizeRelH relativeFrom="margin">
-              <wp14:pctWidth>0</wp14:pctWidth>
-            </wp14:sizeRelH>
-          </wp:anchor>
+          </wp:inline>
         </w:drawing>
       </w:r>
       <w:r>
@@ -722,21 +716,92 @@
         <w:ind w:left="360"/>
       </w:pPr>
       <w:r>
+        <w:t xml:space="preserve">We have 600 pages and as we are searching on </w:t>
+      </w:r>
+      <w:r>
+        <w:t>arbitrary</w:t>
+      </w:r>
+      <w:r>
+        <w:t xml:space="preserve"> attribute we have a cost of 600</w:t>
+      </w:r>
+    </w:p>
+    <w:p>
+      <w:pPr>
+        <w:pStyle w:val="ListParagraph"/>
+        <w:ind w:left="360"/>
+      </w:pPr>
+    </w:p>
+    <w:p>
+      <w:pPr>
+        <w:pStyle w:val="ListParagraph"/>
+        <w:ind w:left="360"/>
+      </w:pPr>
+      <w:r>
+        <w:rPr>
+          <w:noProof/>
+        </w:rPr>
+        <w:drawing>
+          <wp:inline distT="0" distB="0" distL="0" distR="0" wp14:anchorId="07B5E265" wp14:editId="4AB95F54">
+            <wp:extent cx="6529640" cy="1040177"/>
+            <wp:effectExtent l="0" t="0" r="0" b="7620"/>
+            <wp:docPr id="5" name="Picture 5"/>
+            <wp:cNvGraphicFramePr>
+              <a:graphicFrameLocks xmlns:a="http://schemas.openxmlformats.org/drawingml/2006/main" noChangeAspect="1"/>
+            </wp:cNvGraphicFramePr>
+            <a:graphic xmlns:a="http://schemas.openxmlformats.org/drawingml/2006/main">
+              <a:graphicData uri="http://schemas.openxmlformats.org/drawingml/2006/picture">
+                <pic:pic xmlns:pic="http://schemas.openxmlformats.org/drawingml/2006/picture">
+                  <pic:nvPicPr>
+                    <pic:cNvPr id="0" name="Picture 5"/>
+                    <pic:cNvPicPr>
+                      <a:picLocks noChangeAspect="1" noChangeArrowheads="1"/>
+                    </pic:cNvPicPr>
+                  </pic:nvPicPr>
+                  <pic:blipFill>
+                    <a:blip r:embed="rId8" cstate="print">
+                      <a:extLst>
+                        <a:ext uri="{28A0092B-C50C-407E-A947-70E740481C1C}">
+                          <a14:useLocalDpi xmlns:a14="http://schemas.microsoft.com/office/drawing/2010/main" val="0"/>
+                        </a:ext>
+                      </a:extLst>
+                    </a:blip>
+                    <a:srcRect/>
+                    <a:stretch>
+                      <a:fillRect/>
+                    </a:stretch>
+                  </pic:blipFill>
+                  <pic:spPr bwMode="auto">
+                    <a:xfrm>
+                      <a:off x="0" y="0"/>
+                      <a:ext cx="6552861" cy="1043876"/>
+                    </a:xfrm>
+                    <a:prstGeom prst="rect">
+                      <a:avLst/>
+                    </a:prstGeom>
+                    <a:noFill/>
+                  </pic:spPr>
+                </pic:pic>
+              </a:graphicData>
+            </a:graphic>
+          </wp:inline>
+        </w:drawing>
+      </w:r>
+    </w:p>
+    <w:p>
+      <w:pPr>
+        <w:pStyle w:val="ListParagraph"/>
+        <w:ind w:left="360"/>
+      </w:pPr>
+      <w:r>
+        <w:t>The cost is the same here in number of pages. However as we filter with the count &gt; 300 the number of types for which we need to count the distinct producer is considerably reduced and as DISTINCT is a costly operation it will result into an improvement.</w:t>
+      </w:r>
+    </w:p>
+    <w:p>
+      <w:pPr>
+        <w:pStyle w:val="Heading2"/>
+      </w:pPr>
+      <w:r>
         <w:lastRenderedPageBreak/>
-        <w:t xml:space="preserve">We have 600 pages and as we are searching on </w:t>
-      </w:r>
-      <w:r>
-        <w:t>arbitrary</w:t>
-      </w:r>
-      <w:r>
-        <w:t xml:space="preserve"> attribute we have a cost of 600</w:t>
-      </w:r>
-    </w:p>
-    <w:p>
-      <w:pPr>
-        <w:pStyle w:val="Heading2"/>
-      </w:pPr>
-      <w:r>
         <w:t>Question 2.2</w:t>
       </w:r>
     </w:p>
@@ -1039,7 +1104,6 @@
         <w:t>.</w:t>
       </w:r>
     </w:p>
-    <w:p/>
     <w:p>
       <w:pPr>
         <w:pStyle w:val="Heading1"/>
@@ -1529,7 +1593,6 @@
           <w:rFonts w:eastAsiaTheme="minorEastAsia"/>
           <w:lang w:val="fr-FR"/>
         </w:rPr>
-        <w:lastRenderedPageBreak/>
         <w:t>Question 4</w:t>
       </w:r>
     </w:p>
@@ -2599,8 +2662,6 @@
           <w:rFonts w:eastAsiaTheme="minorEastAsia"/>
         </w:rPr>
       </w:pPr>
-      <w:bookmarkStart w:id="0" w:name="_GoBack"/>
-      <w:bookmarkEnd w:id="0"/>
     </w:p>
     <w:p>
       <w:pPr>
@@ -2631,7 +2692,7 @@
                     </pic:cNvPicPr>
                   </pic:nvPicPr>
                   <pic:blipFill>
-                    <a:blip r:embed="rId8" cstate="print">
+                    <a:blip r:embed="rId9" cstate="print">
                       <a:extLst>
                         <a:ext uri="{28A0092B-C50C-407E-A947-70E740481C1C}">
                           <a14:useLocalDpi xmlns:a14="http://schemas.microsoft.com/office/drawing/2010/main" val="0"/>
@@ -2684,7 +2745,7 @@
       </w:pPr>
     </w:p>
     <w:sectPr>
-      <w:headerReference w:type="default" r:id="rId9"/>
+      <w:headerReference w:type="default" r:id="rId10"/>
       <w:pgSz w:w="12240" w:h="15840"/>
       <w:pgMar w:top="720" w:right="720" w:bottom="720" w:left="720" w:header="720" w:footer="720" w:gutter="0"/>
       <w:cols w:space="720"/>

</xml_diff>

<commit_message>
comp 421 should be done
</commit_message>
<xml_diff>
--- a/Comp 421/Assignment/Assignment 3/Ass3.docx
+++ b/Comp 421/Assignment/Assignment 3/Ass3.docx
@@ -7,12 +7,7 @@
         <w:pStyle w:val="Title"/>
       </w:pPr>
       <w:r>
-        <w:t>C</w:t>
-      </w:r>
-      <w:bookmarkStart w:id="0" w:name="_GoBack"/>
-      <w:bookmarkEnd w:id="0"/>
-      <w:r>
-        <w:t>omp 421 – Assignment 3</w:t>
+        <w:t>Comp 421 – Assignment 3</w:t>
       </w:r>
     </w:p>
     <w:p>
@@ -298,7 +293,19 @@
           <w:rPr>
             <w:rFonts w:ascii="Cambria Math" w:eastAsiaTheme="minorEastAsia" w:hAnsi="Cambria Math"/>
           </w:rPr>
-          <m:t>size of key+nb)(rids*size(rids)=30*2+2*10=80</m:t>
+          <m:t>size of key+nb</m:t>
+        </m:r>
+        <m:r>
+          <w:rPr>
+            <w:rFonts w:ascii="Cambria Math" w:eastAsiaTheme="minorEastAsia" w:hAnsi="Cambria Math"/>
+          </w:rPr>
+          <m:t xml:space="preserve"> of </m:t>
+        </m:r>
+        <m:r>
+          <w:rPr>
+            <w:rFonts w:ascii="Cambria Math" w:eastAsiaTheme="minorEastAsia" w:hAnsi="Cambria Math"/>
+          </w:rPr>
+          <m:t>rids*size(rids)=30*2+2*10=80</m:t>
         </m:r>
       </m:oMath>
     </w:p>
@@ -310,6 +317,8 @@
           <w:rFonts w:eastAsiaTheme="minorEastAsia"/>
         </w:rPr>
       </w:pPr>
+      <w:bookmarkStart w:id="0" w:name="_GoBack"/>
+      <w:bookmarkEnd w:id="0"/>
     </w:p>
     <w:p>
       <w:pPr>
@@ -1720,6 +1729,7 @@
           <w:rFonts w:eastAsiaTheme="minorEastAsia"/>
           <w:b/>
         </w:rPr>
+        <w:lastRenderedPageBreak/>
         <w:t xml:space="preserve">First we are going to select only store where the address contains </w:t>
       </w:r>
       <w:r>

</xml_diff>